<commit_message>
Comments in Rules doc
</commit_message>
<xml_diff>
--- a/Rules.docx
+++ b/Rules.docx
@@ -315,6 +315,8 @@
         </w:rPr>
         <w:t xml:space="preserve"> area is designated for destroyed cards.</w:t>
       </w:r>
+      <w:bookmarkStart w:id="0" w:name="_GoBack"/>
+      <w:bookmarkEnd w:id="0"/>
     </w:p>
     <w:p>
       <w:pPr>
@@ -420,6 +422,7 @@
           <w:szCs w:val="36"/>
         </w:rPr>
       </w:pPr>
+      <w:commentRangeStart w:id="1"/>
       <w:r>
         <w:rPr>
           <w:rFonts w:ascii="Helvetica" w:eastAsia="Times New Roman" w:hAnsi="Helvetica" w:cs="Times New Roman"/>
@@ -431,6 +434,13 @@
         </w:rPr>
         <w:t>Legal Moves</w:t>
       </w:r>
+      <w:commentRangeEnd w:id="1"/>
+      <w:r>
+        <w:rPr>
+          <w:rStyle w:val="CommentReference"/>
+        </w:rPr>
+        <w:commentReference w:id="1"/>
+      </w:r>
     </w:p>
     <w:p>
       <w:pPr>
@@ -909,7 +919,33 @@
           <w:sz w:val="24"/>
           <w:szCs w:val="24"/>
         </w:rPr>
-        <w:t>While on your board, runes provide magical benefits.</w:t>
+        <w:t xml:space="preserve">While on your board, </w:t>
+      </w:r>
+      <w:commentRangeStart w:id="2"/>
+      <w:r>
+        <w:rPr>
+          <w:rFonts w:ascii="Helvetica" w:eastAsia="Times New Roman" w:hAnsi="Helvetica" w:cs="Times New Roman"/>
+          <w:color w:val="333333"/>
+          <w:sz w:val="24"/>
+          <w:szCs w:val="24"/>
+        </w:rPr>
+        <w:t>runes provide magical benefits</w:t>
+      </w:r>
+      <w:commentRangeEnd w:id="2"/>
+      <w:r>
+        <w:rPr>
+          <w:rStyle w:val="CommentReference"/>
+        </w:rPr>
+        <w:commentReference w:id="2"/>
+      </w:r>
+      <w:r>
+        <w:rPr>
+          <w:rFonts w:ascii="Helvetica" w:eastAsia="Times New Roman" w:hAnsi="Helvetica" w:cs="Times New Roman"/>
+          <w:color w:val="333333"/>
+          <w:sz w:val="24"/>
+          <w:szCs w:val="24"/>
+        </w:rPr>
+        <w:t>.</w:t>
       </w:r>
       <w:r>
         <w:rPr>
@@ -991,6 +1027,7 @@
           <w:szCs w:val="24"/>
         </w:rPr>
       </w:pPr>
+      <w:commentRangeStart w:id="3"/>
       <w:r>
         <w:rPr>
           <w:rFonts w:ascii="Helvetica" w:eastAsia="Times New Roman" w:hAnsi="Helvetica" w:cs="Times New Roman"/>
@@ -1017,6 +1054,13 @@
           <w:szCs w:val="24"/>
         </w:rPr>
         <w:t>s</w:t>
+      </w:r>
+      <w:commentRangeEnd w:id="3"/>
+      <w:r>
+        <w:rPr>
+          <w:rStyle w:val="CommentReference"/>
+        </w:rPr>
+        <w:commentReference w:id="3"/>
       </w:r>
       <w:r>
         <w:rPr>
@@ -1837,8 +1881,6 @@
           <w:szCs w:val="24"/>
         </w:rPr>
       </w:pPr>
-      <w:bookmarkStart w:id="0" w:name="_GoBack"/>
-      <w:bookmarkEnd w:id="0"/>
     </w:p>
     <w:p>
       <w:pPr>
@@ -2008,6 +2050,67 @@
     </w:sectPr>
   </w:body>
 </w:document>
+</file>
+
+<file path=word/comments.xml><?xml version="1.0" encoding="utf-8"?>
+<w:comments xmlns:wpc="http://schemas.microsoft.com/office/word/2010/wordprocessingCanvas" xmlns:cx="http://schemas.microsoft.com/office/drawing/2014/chartex" xmlns:cx1="http://schemas.microsoft.com/office/drawing/2015/9/8/chartex" xmlns:cx2="http://schemas.microsoft.com/office/drawing/2015/10/21/chartex" xmlns:cx3="http://schemas.microsoft.com/office/drawing/2016/5/9/chartex" xmlns:cx4="http://schemas.microsoft.com/office/drawing/2016/5/10/chartex" xmlns:cx5="http://schemas.microsoft.com/office/drawing/2016/5/11/chartex" xmlns:mc="http://schemas.openxmlformats.org/markup-compatibility/2006" xmlns:o="urn:schemas-microsoft-com:office:office" xmlns:r="http://schemas.openxmlformats.org/officeDocument/2006/relationships" xmlns:m="http://schemas.openxmlformats.org/officeDocument/2006/math" xmlns:v="urn:schemas-microsoft-com:vml" xmlns:wp14="http://schemas.microsoft.com/office/word/2010/wordprocessingDrawing" xmlns:wp="http://schemas.openxmlformats.org/drawingml/2006/wordprocessingDrawing" xmlns:w10="urn:schemas-microsoft-com:office:word" xmlns:w="http://schemas.openxmlformats.org/wordprocessingml/2006/main" xmlns:w14="http://schemas.microsoft.com/office/word/2010/wordml" xmlns:w15="http://schemas.microsoft.com/office/word/2012/wordml" xmlns:w16se="http://schemas.microsoft.com/office/word/2015/wordml/symex" xmlns:wpg="http://schemas.microsoft.com/office/word/2010/wordprocessingGroup" xmlns:wpi="http://schemas.microsoft.com/office/word/2010/wordprocessingInk" xmlns:wne="http://schemas.microsoft.com/office/word/2006/wordml" xmlns:wps="http://schemas.microsoft.com/office/word/2010/wordprocessingShape" mc:Ignorable="w14 w15 w16se wp14">
+  <w:comment w:id="1" w:author="Ryan" w:date="2017-04-15T20:15:00Z" w:initials="R">
+    <w:p>
+      <w:pPr>
+        <w:pStyle w:val="CommentText"/>
+      </w:pPr>
+      <w:r>
+        <w:rPr>
+          <w:rStyle w:val="CommentReference"/>
+        </w:rPr>
+        <w:annotationRef/>
+      </w:r>
+      <w:r>
+        <w:t xml:space="preserve">How about ‘Moves?’ </w:t>
+      </w:r>
+    </w:p>
+  </w:comment>
+  <w:comment w:id="2" w:author="Ryan" w:date="2017-04-17T10:03:00Z" w:initials="R">
+    <w:p>
+      <w:pPr>
+        <w:pStyle w:val="CommentText"/>
+      </w:pPr>
+      <w:r>
+        <w:rPr>
+          <w:rStyle w:val="CommentReference"/>
+        </w:rPr>
+        <w:annotationRef/>
+      </w:r>
+      <w:r>
+        <w:t xml:space="preserve">Magic seems thematically inconsistent with the rest of the game, since there isn’t really anything else that comes across as magical, in my opinion. Let’s discuss this. </w:t>
+      </w:r>
+    </w:p>
+  </w:comment>
+  <w:comment w:id="3" w:author="Ryan" w:date="2017-04-15T20:12:00Z" w:initials="R">
+    <w:p>
+      <w:pPr>
+        <w:pStyle w:val="CommentText"/>
+      </w:pPr>
+      <w:r>
+        <w:rPr>
+          <w:rStyle w:val="CommentReference"/>
+        </w:rPr>
+        <w:annotationRef/>
+      </w:r>
+      <w:r>
+        <w:t>But not Eights. This is a challenging one. Let’s discuss</w:t>
+      </w:r>
+    </w:p>
+  </w:comment>
+</w:comments>
+</file>
+
+<file path=word/commentsExtended.xml><?xml version="1.0" encoding="utf-8"?>
+<w15:commentsEx xmlns:wpc="http://schemas.microsoft.com/office/word/2010/wordprocessingCanvas" xmlns:cx="http://schemas.microsoft.com/office/drawing/2014/chartex" xmlns:cx1="http://schemas.microsoft.com/office/drawing/2015/9/8/chartex" xmlns:cx2="http://schemas.microsoft.com/office/drawing/2015/10/21/chartex" xmlns:cx3="http://schemas.microsoft.com/office/drawing/2016/5/9/chartex" xmlns:cx4="http://schemas.microsoft.com/office/drawing/2016/5/10/chartex" xmlns:cx5="http://schemas.microsoft.com/office/drawing/2016/5/11/chartex" xmlns:mc="http://schemas.openxmlformats.org/markup-compatibility/2006" xmlns:o="urn:schemas-microsoft-com:office:office" xmlns:r="http://schemas.openxmlformats.org/officeDocument/2006/relationships" xmlns:m="http://schemas.openxmlformats.org/officeDocument/2006/math" xmlns:v="urn:schemas-microsoft-com:vml" xmlns:wp14="http://schemas.microsoft.com/office/word/2010/wordprocessingDrawing" xmlns:wp="http://schemas.openxmlformats.org/drawingml/2006/wordprocessingDrawing" xmlns:w10="urn:schemas-microsoft-com:office:word" xmlns:w="http://schemas.openxmlformats.org/wordprocessingml/2006/main" xmlns:w14="http://schemas.microsoft.com/office/word/2010/wordml" xmlns:w15="http://schemas.microsoft.com/office/word/2012/wordml" xmlns:w16se="http://schemas.microsoft.com/office/word/2015/wordml/symex" xmlns:wpg="http://schemas.microsoft.com/office/word/2010/wordprocessingGroup" xmlns:wpi="http://schemas.microsoft.com/office/word/2010/wordprocessingInk" xmlns:wne="http://schemas.microsoft.com/office/word/2006/wordml" xmlns:wps="http://schemas.microsoft.com/office/word/2010/wordprocessingShape" mc:Ignorable="w14 w15 w16se wp14">
+  <w15:commentEx w15:paraId="2649B3B4" w15:done="0"/>
+  <w15:commentEx w15:paraId="57A59218" w15:done="0"/>
+  <w15:commentEx w15:paraId="747FD355" w15:done="0"/>
+</w15:commentsEx>
 </file>
 
 <file path=word/numbering.xml><?xml version="1.0" encoding="utf-8"?>
@@ -2165,6 +2268,14 @@
     <w:abstractNumId w:val="0"/>
   </w:num>
 </w:numbering>
+</file>
+
+<file path=word/people.xml><?xml version="1.0" encoding="utf-8"?>
+<w15:people xmlns:wpc="http://schemas.microsoft.com/office/word/2010/wordprocessingCanvas" xmlns:cx="http://schemas.microsoft.com/office/drawing/2014/chartex" xmlns:cx1="http://schemas.microsoft.com/office/drawing/2015/9/8/chartex" xmlns:cx2="http://schemas.microsoft.com/office/drawing/2015/10/21/chartex" xmlns:cx3="http://schemas.microsoft.com/office/drawing/2016/5/9/chartex" xmlns:cx4="http://schemas.microsoft.com/office/drawing/2016/5/10/chartex" xmlns:cx5="http://schemas.microsoft.com/office/drawing/2016/5/11/chartex" xmlns:mc="http://schemas.openxmlformats.org/markup-compatibility/2006" xmlns:o="urn:schemas-microsoft-com:office:office" xmlns:r="http://schemas.openxmlformats.org/officeDocument/2006/relationships" xmlns:m="http://schemas.openxmlformats.org/officeDocument/2006/math" xmlns:v="urn:schemas-microsoft-com:vml" xmlns:wp14="http://schemas.microsoft.com/office/word/2010/wordprocessingDrawing" xmlns:wp="http://schemas.openxmlformats.org/drawingml/2006/wordprocessingDrawing" xmlns:w10="urn:schemas-microsoft-com:office:word" xmlns:w="http://schemas.openxmlformats.org/wordprocessingml/2006/main" xmlns:w14="http://schemas.microsoft.com/office/word/2010/wordml" xmlns:w15="http://schemas.microsoft.com/office/word/2012/wordml" xmlns:w16se="http://schemas.microsoft.com/office/word/2015/wordml/symex" xmlns:wpg="http://schemas.microsoft.com/office/word/2010/wordprocessingGroup" xmlns:wpi="http://schemas.microsoft.com/office/word/2010/wordprocessingInk" xmlns:wne="http://schemas.microsoft.com/office/word/2006/wordml" xmlns:wps="http://schemas.microsoft.com/office/word/2010/wordprocessingShape" mc:Ignorable="w14 w15 w16se wp14">
+  <w15:person w15:author="Ryan">
+    <w15:presenceInfo w15:providerId="None" w15:userId="Ryan"/>
+  </w15:person>
+</w15:people>
 </file>
 
 <file path=word/styles.xml><?xml version="1.0" encoding="utf-8"?>
@@ -2735,6 +2846,104 @@
       <w:contextualSpacing/>
     </w:pPr>
   </w:style>
+  <w:style w:type="character" w:styleId="CommentReference">
+    <w:name w:val="annotation reference"/>
+    <w:basedOn w:val="DefaultParagraphFont"/>
+    <w:uiPriority w:val="99"/>
+    <w:semiHidden/>
+    <w:unhideWhenUsed/>
+    <w:rsid w:val="000865D8"/>
+    <w:rPr>
+      <w:sz w:val="16"/>
+      <w:szCs w:val="16"/>
+    </w:rPr>
+  </w:style>
+  <w:style w:type="paragraph" w:styleId="CommentText">
+    <w:name w:val="annotation text"/>
+    <w:basedOn w:val="Normal"/>
+    <w:link w:val="CommentTextChar"/>
+    <w:uiPriority w:val="99"/>
+    <w:semiHidden/>
+    <w:unhideWhenUsed/>
+    <w:rsid w:val="000865D8"/>
+    <w:pPr>
+      <w:spacing w:line="240" w:lineRule="auto"/>
+    </w:pPr>
+    <w:rPr>
+      <w:sz w:val="20"/>
+      <w:szCs w:val="20"/>
+    </w:rPr>
+  </w:style>
+  <w:style w:type="character" w:customStyle="1" w:styleId="CommentTextChar">
+    <w:name w:val="Comment Text Char"/>
+    <w:basedOn w:val="DefaultParagraphFont"/>
+    <w:link w:val="CommentText"/>
+    <w:uiPriority w:val="99"/>
+    <w:semiHidden/>
+    <w:rsid w:val="000865D8"/>
+    <w:rPr>
+      <w:sz w:val="20"/>
+      <w:szCs w:val="20"/>
+    </w:rPr>
+  </w:style>
+  <w:style w:type="paragraph" w:styleId="CommentSubject">
+    <w:name w:val="annotation subject"/>
+    <w:basedOn w:val="CommentText"/>
+    <w:next w:val="CommentText"/>
+    <w:link w:val="CommentSubjectChar"/>
+    <w:uiPriority w:val="99"/>
+    <w:semiHidden/>
+    <w:unhideWhenUsed/>
+    <w:rsid w:val="000865D8"/>
+    <w:rPr>
+      <w:b/>
+      <w:bCs/>
+    </w:rPr>
+  </w:style>
+  <w:style w:type="character" w:customStyle="1" w:styleId="CommentSubjectChar">
+    <w:name w:val="Comment Subject Char"/>
+    <w:basedOn w:val="CommentTextChar"/>
+    <w:link w:val="CommentSubject"/>
+    <w:uiPriority w:val="99"/>
+    <w:semiHidden/>
+    <w:rsid w:val="000865D8"/>
+    <w:rPr>
+      <w:b/>
+      <w:bCs/>
+      <w:sz w:val="20"/>
+      <w:szCs w:val="20"/>
+    </w:rPr>
+  </w:style>
+  <w:style w:type="paragraph" w:styleId="BalloonText">
+    <w:name w:val="Balloon Text"/>
+    <w:basedOn w:val="Normal"/>
+    <w:link w:val="BalloonTextChar"/>
+    <w:uiPriority w:val="99"/>
+    <w:semiHidden/>
+    <w:unhideWhenUsed/>
+    <w:rsid w:val="000865D8"/>
+    <w:pPr>
+      <w:spacing w:after="0" w:line="240" w:lineRule="auto"/>
+    </w:pPr>
+    <w:rPr>
+      <w:rFonts w:ascii="Segoe UI" w:hAnsi="Segoe UI" w:cs="Segoe UI"/>
+      <w:sz w:val="18"/>
+      <w:szCs w:val="18"/>
+    </w:rPr>
+  </w:style>
+  <w:style w:type="character" w:customStyle="1" w:styleId="BalloonTextChar">
+    <w:name w:val="Balloon Text Char"/>
+    <w:basedOn w:val="DefaultParagraphFont"/>
+    <w:link w:val="BalloonText"/>
+    <w:uiPriority w:val="99"/>
+    <w:semiHidden/>
+    <w:rsid w:val="000865D8"/>
+    <w:rPr>
+      <w:rFonts w:ascii="Segoe UI" w:hAnsi="Segoe UI" w:cs="Segoe UI"/>
+      <w:sz w:val="18"/>
+      <w:szCs w:val="18"/>
+    </w:rPr>
+  </w:style>
 </w:styles>
 </file>
 
@@ -3031,4 +3240,16 @@
     </a:ext>
   </a:extLst>
 </a:theme>
+</file>
+
+<file path=customXml/item1.xml><?xml version="1.0" encoding="utf-8"?>
+<b:Sources xmlns:b="http://schemas.openxmlformats.org/officeDocument/2006/bibliography" xmlns="http://schemas.openxmlformats.org/officeDocument/2006/bibliography" SelectedStyle="\APASixthEditionOfficeOnline.xsl" StyleName="APA" Version="6"/>
+</file>
+
+<file path=customXml/itemProps1.xml><?xml version="1.0" encoding="utf-8"?>
+<ds:datastoreItem xmlns:ds="http://schemas.openxmlformats.org/officeDocument/2006/customXml" ds:itemID="{2197B38E-ED3B-4813-9DE7-72D45ED600A7}">
+  <ds:schemaRefs>
+    <ds:schemaRef ds:uri="http://schemas.openxmlformats.org/officeDocument/2006/bibliography"/>
+  </ds:schemaRefs>
+</ds:datastoreItem>
 </file>
</xml_diff>